<commit_message>
fixed No Reverse Match Bug
</commit_message>
<xml_diff>
--- a/Lab 4 Questions.docx
+++ b/Lab 4 Questions.docx
@@ -89,6 +89,36 @@
           <w:color w:val="000000"/>
         </w:rPr>
       </w:pPr>
+      <w:hyperlink r:id="rId4" w:history="1">
+        <w:r>
+          <w:rPr>
+            <w:rStyle w:val="Hyperlink"/>
+            <w:rFonts w:ascii="Lato" w:eastAsia="Times New Roman" w:hAnsi="Lato" w:cs="Times New Roman"/>
+            <w:noProof w:val="0"/>
+          </w:rPr>
+          <w:t>https://github.com/shearpaladin/CMPUT404-LAB4</w:t>
+        </w:r>
+      </w:hyperlink>
+    </w:p>
+    <w:p>
+      <w:pPr>
+        <w:spacing w:before="100" w:beforeAutospacing="1" w:after="100" w:afterAutospacing="1"/>
+        <w:rPr>
+          <w:rFonts w:ascii="Lato" w:eastAsia="Times New Roman" w:hAnsi="Lato" w:cs="Times New Roman"/>
+          <w:noProof w:val="0"/>
+          <w:color w:val="000000"/>
+        </w:rPr>
+      </w:pPr>
+    </w:p>
+    <w:p>
+      <w:pPr>
+        <w:spacing w:before="100" w:beforeAutospacing="1" w:after="100" w:afterAutospacing="1"/>
+        <w:rPr>
+          <w:rFonts w:ascii="Lato" w:eastAsia="Times New Roman" w:hAnsi="Lato" w:cs="Times New Roman"/>
+          <w:noProof w:val="0"/>
+          <w:color w:val="000000"/>
+        </w:rPr>
+      </w:pPr>
       <w:r>
         <w:rPr>
           <w:rFonts w:ascii="Lato" w:eastAsia="Times New Roman" w:hAnsi="Lato" w:cs="Times New Roman"/>
@@ -143,6 +173,60 @@
         </w:rPr>
         <w:t xml:space="preserve"> command, what does the browser show you?</w:t>
       </w:r>
+    </w:p>
+    <w:p>
+      <w:pPr>
+        <w:spacing w:before="100" w:beforeAutospacing="1" w:after="100" w:afterAutospacing="1"/>
+        <w:rPr>
+          <w:rFonts w:ascii="Lato" w:eastAsia="Times New Roman" w:hAnsi="Lato" w:cs="Times New Roman"/>
+          <w:b/>
+          <w:bCs/>
+          <w:noProof w:val="0"/>
+          <w:color w:val="000000"/>
+        </w:rPr>
+      </w:pPr>
+      <w:r>
+        <w:rPr>
+          <w:rFonts w:ascii="Lato" w:eastAsia="Times New Roman" w:hAnsi="Lato" w:cs="Times New Roman"/>
+          <w:b/>
+          <w:bCs/>
+          <w:noProof w:val="0"/>
+          <w:color w:val="000000"/>
+        </w:rPr>
+        <w:t xml:space="preserve">The browser shows me a webpage stating “The install worked successfully! Congratulations!” It also says </w:t>
+      </w:r>
+      <w:proofErr w:type="spellStart"/>
+      <w:r>
+        <w:rPr>
+          <w:rFonts w:ascii="Lato" w:eastAsia="Times New Roman" w:hAnsi="Lato" w:cs="Times New Roman"/>
+          <w:b/>
+          <w:bCs/>
+          <w:noProof w:val="0"/>
+          <w:color w:val="000000"/>
+        </w:rPr>
+        <w:t>i’m</w:t>
+      </w:r>
+      <w:proofErr w:type="spellEnd"/>
+      <w:r>
+        <w:rPr>
+          <w:rFonts w:ascii="Lato" w:eastAsia="Times New Roman" w:hAnsi="Lato" w:cs="Times New Roman"/>
+          <w:b/>
+          <w:bCs/>
+          <w:noProof w:val="0"/>
+          <w:color w:val="000000"/>
+        </w:rPr>
+        <w:t xml:space="preserve"> seeing this page because “DEBUG=True” in my settings file and URLs haven’t been configured. There are also links to Django documentation, a tutorial on the polling app, and a Django community link. </w:t>
+      </w:r>
+    </w:p>
+    <w:p>
+      <w:pPr>
+        <w:spacing w:before="100" w:beforeAutospacing="1" w:after="100" w:afterAutospacing="1"/>
+        <w:rPr>
+          <w:rFonts w:ascii="Lato" w:eastAsia="Times New Roman" w:hAnsi="Lato" w:cs="Times New Roman"/>
+          <w:noProof w:val="0"/>
+          <w:color w:val="000000"/>
+        </w:rPr>
+      </w:pPr>
     </w:p>
     <w:p>
       <w:pPr>
@@ -212,10 +296,92 @@
     <w:p>
       <w:pPr>
         <w:rPr>
+          <w:rFonts w:ascii="Lato" w:eastAsia="Times New Roman" w:hAnsi="Lato" w:cs="Times New Roman"/>
+          <w:noProof w:val="0"/>
+          <w:color w:val="000000"/>
+        </w:rPr>
+      </w:pPr>
+    </w:p>
+    <w:p>
+      <w:pPr>
+        <w:rPr>
           <w:rFonts w:ascii="Times New Roman" w:eastAsia="Times New Roman" w:hAnsi="Times New Roman" w:cs="Times New Roman"/>
           <w:noProof w:val="0"/>
         </w:rPr>
       </w:pPr>
+      <w:r>
+        <w:rPr>
+          <w:rFonts w:ascii="Lato" w:eastAsia="Times New Roman" w:hAnsi="Lato" w:cs="Times New Roman"/>
+          <w:b/>
+          <w:bCs/>
+          <w:noProof w:val="0"/>
+          <w:color w:val="000000"/>
+        </w:rPr>
+        <w:t xml:space="preserve">When navigating to ‘/’ it gave me a “Page not found (404)” and showing two other </w:t>
+      </w:r>
+      <w:proofErr w:type="spellStart"/>
+      <w:r>
+        <w:rPr>
+          <w:rFonts w:ascii="Lato" w:eastAsia="Times New Roman" w:hAnsi="Lato" w:cs="Times New Roman"/>
+          <w:b/>
+          <w:bCs/>
+          <w:noProof w:val="0"/>
+          <w:color w:val="000000"/>
+        </w:rPr>
+        <w:t>url</w:t>
+      </w:r>
+      <w:proofErr w:type="spellEnd"/>
+      <w:r>
+        <w:rPr>
+          <w:rFonts w:ascii="Lato" w:eastAsia="Times New Roman" w:hAnsi="Lato" w:cs="Times New Roman"/>
+          <w:b/>
+          <w:bCs/>
+          <w:noProof w:val="0"/>
+          <w:color w:val="000000"/>
+        </w:rPr>
+        <w:t xml:space="preserve"> paths “/polls” and “/admin”. Navigating to “/polls” displays the text “</w:t>
+      </w:r>
+      <w:r>
+        <w:rPr>
+          <w:rFonts w:ascii="Times" w:eastAsia="Times New Roman" w:hAnsi="Times" w:cs="Times New Roman"/>
+          <w:noProof w:val="0"/>
+          <w:color w:val="000000"/>
+          <w:sz w:val="27"/>
+          <w:szCs w:val="27"/>
+        </w:rPr>
+        <w:t>Hello, world. You're at the polls index.</w:t>
+      </w:r>
+      <w:r>
+        <w:rPr>
+          <w:rFonts w:ascii="Times New Roman" w:eastAsia="Times New Roman" w:hAnsi="Times New Roman" w:cs="Times New Roman"/>
+          <w:noProof w:val="0"/>
+        </w:rPr>
+        <w:t>”</w:t>
+      </w:r>
+    </w:p>
+    <w:p>
+      <w:pPr>
+        <w:rPr>
+          <w:rFonts w:ascii="Times New Roman" w:eastAsia="Times New Roman" w:hAnsi="Times New Roman" w:cs="Times New Roman"/>
+          <w:noProof w:val="0"/>
+        </w:rPr>
+      </w:pPr>
+    </w:p>
+    <w:p>
+      <w:pPr>
+        <w:rPr>
+          <w:rFonts w:ascii="Times New Roman" w:eastAsia="Times New Roman" w:hAnsi="Times New Roman" w:cs="Times New Roman"/>
+          <w:noProof w:val="0"/>
+        </w:rPr>
+      </w:pPr>
+    </w:p>
+    <w:p>
+      <w:pPr>
+        <w:rPr>
+          <w:rFonts w:ascii="Times New Roman" w:eastAsia="Times New Roman" w:hAnsi="Times New Roman" w:cs="Times New Roman"/>
+          <w:noProof w:val="0"/>
+        </w:rPr>
+      </w:pPr>
     </w:p>
     <w:p>
       <w:pPr>
@@ -243,6 +409,65 @@
         </w:rPr>
         <w:t>: What is a Django migration and why do we need them?</w:t>
       </w:r>
+      <w:r>
+        <w:rPr>
+          <w:rFonts w:ascii="Lato" w:eastAsia="Times New Roman" w:hAnsi="Lato" w:cs="Times New Roman"/>
+          <w:noProof w:val="0"/>
+          <w:color w:val="000000"/>
+        </w:rPr>
+        <w:tab/>
+      </w:r>
+    </w:p>
+    <w:p>
+      <w:pPr>
+        <w:rPr>
+          <w:rFonts w:ascii="Lato" w:eastAsia="Times New Roman" w:hAnsi="Lato" w:cs="Times New Roman"/>
+          <w:noProof w:val="0"/>
+          <w:color w:val="000000"/>
+        </w:rPr>
+      </w:pPr>
+    </w:p>
+    <w:p>
+      <w:pPr>
+        <w:rPr>
+          <w:rFonts w:ascii="Lato" w:eastAsia="Times New Roman" w:hAnsi="Lato" w:cs="Times New Roman"/>
+          <w:b/>
+          <w:bCs/>
+          <w:noProof w:val="0"/>
+          <w:color w:val="000000"/>
+        </w:rPr>
+      </w:pPr>
+      <w:r>
+        <w:rPr>
+          <w:rFonts w:ascii="Lato" w:eastAsia="Times New Roman" w:hAnsi="Lato" w:cs="Times New Roman"/>
+          <w:b/>
+          <w:bCs/>
+          <w:noProof w:val="0"/>
+          <w:color w:val="000000"/>
+        </w:rPr>
+        <w:t>Migrations are how Django stores and changes your models</w:t>
+      </w:r>
+      <w:r>
+        <w:rPr>
+          <w:rFonts w:ascii="Lato" w:eastAsia="Times New Roman" w:hAnsi="Lato" w:cs="Times New Roman"/>
+          <w:b/>
+          <w:bCs/>
+          <w:noProof w:val="0"/>
+          <w:color w:val="000000"/>
+        </w:rPr>
+        <w:t xml:space="preserve"> and your database schema. This way we can reconstruct/reformat our fields to our preference, so the data remains consistent. One example I could think of would be updating a legacy system into a new modern system and deciding what information is essential to keep.</w:t>
+      </w:r>
+    </w:p>
+    <w:p>
+      <w:pPr>
+        <w:rPr>
+          <w:rFonts w:ascii="Lato" w:eastAsia="Times New Roman" w:hAnsi="Lato" w:cs="Times New Roman"/>
+          <w:b/>
+          <w:bCs/>
+          <w:noProof w:val="0"/>
+          <w:color w:val="000000"/>
+        </w:rPr>
+      </w:pPr>
     </w:p>
     <w:p>
       <w:pPr>
@@ -294,18 +519,16 @@
           <w:noProof w:val="0"/>
           <w:color w:val="000000"/>
         </w:rPr>
-        <w:t xml:space="preserve"> site? From a high </w:t>
-      </w:r>
-      <w:proofErr w:type="spellStart"/>
-      <w:r>
-        <w:rPr>
-          <w:rFonts w:ascii="Lato" w:eastAsia="Times New Roman" w:hAnsi="Lato" w:cs="Times New Roman"/>
-          <w:noProof w:val="0"/>
-          <w:color w:val="000000"/>
-        </w:rPr>
-        <w:t>levle</w:t>
-      </w:r>
-      <w:proofErr w:type="spellEnd"/>
+        <w:t xml:space="preserve"> site? From a high leve</w:t>
+      </w:r>
+      <w:r>
+        <w:rPr>
+          <w:rFonts w:ascii="Lato" w:eastAsia="Times New Roman" w:hAnsi="Lato" w:cs="Times New Roman"/>
+          <w:noProof w:val="0"/>
+          <w:color w:val="000000"/>
+        </w:rPr>
+        <w:t>l</w:t>
+      </w:r>
       <w:r>
         <w:rPr>
           <w:rFonts w:ascii="Lato" w:eastAsia="Times New Roman" w:hAnsi="Lato" w:cs="Times New Roman"/>
@@ -319,6 +542,129 @@
       <w:pPr>
         <w:rPr>
           <w:rFonts w:ascii="Lato" w:eastAsia="Times New Roman" w:hAnsi="Lato" w:cs="Times New Roman"/>
+          <w:noProof w:val="0"/>
+          <w:color w:val="000000"/>
+        </w:rPr>
+      </w:pPr>
+    </w:p>
+    <w:p>
+      <w:pPr>
+        <w:spacing w:beforeAutospacing="1" w:afterAutospacing="1"/>
+        <w:rPr>
+          <w:rFonts w:ascii="Lato" w:eastAsia="Times New Roman" w:hAnsi="Lato" w:cs="Times New Roman"/>
+          <w:b/>
+          <w:bCs/>
+          <w:noProof w:val="0"/>
+          <w:color w:val="000000"/>
+        </w:rPr>
+      </w:pPr>
+      <w:r>
+        <w:rPr>
+          <w:rFonts w:ascii="Lato" w:eastAsia="Times New Roman" w:hAnsi="Lato" w:cs="Times New Roman"/>
+          <w:b/>
+          <w:bCs/>
+          <w:noProof w:val="0"/>
+          <w:color w:val="000000"/>
+        </w:rPr>
+        <w:t xml:space="preserve">I see an “Authentication and Authorization” section containing “Groups” and “Users” that can be added or changed. A “Polls” section containing “Choices” and “Questions” </w:t>
+      </w:r>
+      <w:r>
+        <w:rPr>
+          <w:rFonts w:ascii="Lato" w:eastAsia="Times New Roman" w:hAnsi="Lato" w:cs="Times New Roman"/>
+          <w:b/>
+          <w:bCs/>
+          <w:noProof w:val="0"/>
+          <w:color w:val="000000"/>
+        </w:rPr>
+        <w:lastRenderedPageBreak/>
+        <w:t xml:space="preserve">that can added or changed as well. And </w:t>
+      </w:r>
+      <w:proofErr w:type="gramStart"/>
+      <w:r>
+        <w:rPr>
+          <w:rFonts w:ascii="Lato" w:eastAsia="Times New Roman" w:hAnsi="Lato" w:cs="Times New Roman"/>
+          <w:b/>
+          <w:bCs/>
+          <w:noProof w:val="0"/>
+          <w:color w:val="000000"/>
+        </w:rPr>
+        <w:t>finally</w:t>
+      </w:r>
+      <w:proofErr w:type="gramEnd"/>
+      <w:r>
+        <w:rPr>
+          <w:rFonts w:ascii="Lato" w:eastAsia="Times New Roman" w:hAnsi="Lato" w:cs="Times New Roman"/>
+          <w:b/>
+          <w:bCs/>
+          <w:noProof w:val="0"/>
+          <w:color w:val="000000"/>
+        </w:rPr>
+        <w:t xml:space="preserve"> a “Recent Actions” section displaying the recent actions taken by super users. </w:t>
+      </w:r>
+    </w:p>
+    <w:p>
+      <w:pPr>
+        <w:spacing w:beforeAutospacing="1" w:afterAutospacing="1"/>
+        <w:rPr>
+          <w:rFonts w:ascii="Lato" w:eastAsia="Times New Roman" w:hAnsi="Lato" w:cs="Times New Roman"/>
+          <w:b/>
+          <w:bCs/>
+          <w:noProof w:val="0"/>
+          <w:color w:val="000000"/>
+        </w:rPr>
+      </w:pPr>
+      <w:r>
+        <w:rPr>
+          <w:rFonts w:ascii="Lato" w:eastAsia="Times New Roman" w:hAnsi="Lato" w:cs="Times New Roman"/>
+          <w:b/>
+          <w:bCs/>
+          <w:noProof w:val="0"/>
+          <w:color w:val="000000"/>
+        </w:rPr>
+        <w:t xml:space="preserve">If your custom models </w:t>
+      </w:r>
+      <w:proofErr w:type="gramStart"/>
+      <w:r>
+        <w:rPr>
+          <w:rFonts w:ascii="Lato" w:eastAsia="Times New Roman" w:hAnsi="Lato" w:cs="Times New Roman"/>
+          <w:b/>
+          <w:bCs/>
+          <w:noProof w:val="0"/>
+          <w:color w:val="000000"/>
+        </w:rPr>
+        <w:t>exists</w:t>
+      </w:r>
+      <w:proofErr w:type="gramEnd"/>
+      <w:r>
+        <w:rPr>
+          <w:rFonts w:ascii="Lato" w:eastAsia="Times New Roman" w:hAnsi="Lato" w:cs="Times New Roman"/>
+          <w:b/>
+          <w:bCs/>
+          <w:noProof w:val="0"/>
+          <w:color w:val="000000"/>
+        </w:rPr>
+        <w:t xml:space="preserve"> in the models.py file you can add them by registering them in admin.py</w:t>
+      </w:r>
+    </w:p>
+    <w:p>
+      <w:pPr>
+        <w:spacing w:beforeAutospacing="1" w:afterAutospacing="1"/>
+        <w:rPr>
+          <w:rFonts w:ascii="Lato" w:eastAsia="Times New Roman" w:hAnsi="Lato" w:cs="Times New Roman"/>
+          <w:b/>
+          <w:bCs/>
+          <w:noProof w:val="0"/>
+          <w:color w:val="000000"/>
+        </w:rPr>
+      </w:pPr>
+    </w:p>
+    <w:p>
+      <w:pPr>
+        <w:spacing w:beforeAutospacing="1" w:afterAutospacing="1"/>
+        <w:rPr>
+          <w:rFonts w:ascii="Lato" w:eastAsia="Times New Roman" w:hAnsi="Lato" w:cs="Times New Roman"/>
+          <w:b/>
+          <w:bCs/>
           <w:noProof w:val="0"/>
           <w:color w:val="000000"/>
         </w:rPr>
@@ -434,6 +780,253 @@
           <w:noProof w:val="0"/>
         </w:rPr>
       </w:pPr>
+      <w:r>
+        <w:rPr>
+          <w:rFonts w:ascii="Lato" w:eastAsia="Times New Roman" w:hAnsi="Lato" w:cs="Times New Roman"/>
+          <w:b/>
+          <w:bCs/>
+          <w:noProof w:val="0"/>
+          <w:color w:val="000000"/>
+        </w:rPr>
+        <w:t>When I go to “/polls/38/” it shows: “</w:t>
+      </w:r>
+      <w:proofErr w:type="gramStart"/>
+      <w:r>
+        <w:rPr>
+          <w:rFonts w:ascii="Lato" w:eastAsia="Times New Roman" w:hAnsi="Lato" w:cs="Times New Roman"/>
+          <w:b/>
+          <w:bCs/>
+          <w:noProof w:val="0"/>
+          <w:color w:val="000000"/>
+        </w:rPr>
+        <w:t>Your</w:t>
+      </w:r>
+      <w:proofErr w:type="gramEnd"/>
+      <w:r>
+        <w:rPr>
+          <w:rFonts w:ascii="Lato" w:eastAsia="Times New Roman" w:hAnsi="Lato" w:cs="Times New Roman"/>
+          <w:b/>
+          <w:bCs/>
+          <w:noProof w:val="0"/>
+          <w:color w:val="000000"/>
+        </w:rPr>
+        <w:t xml:space="preserve"> looking at a question 38.”</w:t>
+      </w:r>
+    </w:p>
+    <w:p>
+      <w:pPr>
+        <w:rPr>
+          <w:rFonts w:ascii="Lato" w:eastAsia="Times New Roman" w:hAnsi="Lato" w:cs="Times New Roman"/>
+          <w:b/>
+          <w:bCs/>
+          <w:noProof w:val="0"/>
+          <w:color w:val="000000"/>
+        </w:rPr>
+      </w:pPr>
+      <w:r>
+        <w:rPr>
+          <w:rFonts w:ascii="Lato" w:eastAsia="Times New Roman" w:hAnsi="Lato" w:cs="Times New Roman"/>
+          <w:b/>
+          <w:bCs/>
+          <w:noProof w:val="0"/>
+          <w:color w:val="000000"/>
+        </w:rPr>
+        <w:t>When I go to “/polls/38/results” it shows: “</w:t>
+      </w:r>
+      <w:proofErr w:type="gramStart"/>
+      <w:r>
+        <w:rPr>
+          <w:rFonts w:ascii="Lato" w:eastAsia="Times New Roman" w:hAnsi="Lato" w:cs="Times New Roman"/>
+          <w:b/>
+          <w:bCs/>
+          <w:noProof w:val="0"/>
+          <w:color w:val="000000"/>
+        </w:rPr>
+        <w:t>Your</w:t>
+      </w:r>
+      <w:proofErr w:type="gramEnd"/>
+      <w:r>
+        <w:rPr>
+          <w:rFonts w:ascii="Lato" w:eastAsia="Times New Roman" w:hAnsi="Lato" w:cs="Times New Roman"/>
+          <w:b/>
+          <w:bCs/>
+          <w:noProof w:val="0"/>
+          <w:color w:val="000000"/>
+        </w:rPr>
+        <w:t xml:space="preserve"> looking at the results of question 38.”</w:t>
+      </w:r>
+    </w:p>
+    <w:p>
+      <w:pPr>
+        <w:rPr>
+          <w:rFonts w:ascii="Lato" w:eastAsia="Times New Roman" w:hAnsi="Lato" w:cs="Times New Roman"/>
+          <w:b/>
+          <w:bCs/>
+          <w:noProof w:val="0"/>
+          <w:color w:val="000000"/>
+        </w:rPr>
+      </w:pPr>
+      <w:r>
+        <w:rPr>
+          <w:rFonts w:ascii="Lato" w:eastAsia="Times New Roman" w:hAnsi="Lato" w:cs="Times New Roman"/>
+          <w:b/>
+          <w:bCs/>
+          <w:noProof w:val="0"/>
+          <w:color w:val="000000"/>
+        </w:rPr>
+        <w:t>When I go to “/polls/38/vote” it shows: “</w:t>
+      </w:r>
+      <w:proofErr w:type="gramStart"/>
+      <w:r>
+        <w:rPr>
+          <w:rFonts w:ascii="Lato" w:eastAsia="Times New Roman" w:hAnsi="Lato" w:cs="Times New Roman"/>
+          <w:b/>
+          <w:bCs/>
+          <w:noProof w:val="0"/>
+          <w:color w:val="000000"/>
+        </w:rPr>
+        <w:t>Your</w:t>
+      </w:r>
+      <w:proofErr w:type="gramEnd"/>
+      <w:r>
+        <w:rPr>
+          <w:rFonts w:ascii="Lato" w:eastAsia="Times New Roman" w:hAnsi="Lato" w:cs="Times New Roman"/>
+          <w:b/>
+          <w:bCs/>
+          <w:noProof w:val="0"/>
+          <w:color w:val="000000"/>
+        </w:rPr>
+        <w:t xml:space="preserve"> voting on question 38.”</w:t>
+      </w:r>
+    </w:p>
+    <w:p>
+      <w:pPr>
+        <w:rPr>
+          <w:rFonts w:ascii="Lato" w:eastAsia="Times New Roman" w:hAnsi="Lato" w:cs="Times New Roman"/>
+          <w:b/>
+          <w:bCs/>
+          <w:noProof w:val="0"/>
+          <w:color w:val="000000"/>
+        </w:rPr>
+      </w:pPr>
+      <w:r>
+        <w:rPr>
+          <w:rFonts w:ascii="Lato" w:eastAsia="Times New Roman" w:hAnsi="Lato" w:cs="Times New Roman"/>
+          <w:b/>
+          <w:bCs/>
+          <w:noProof w:val="0"/>
+          <w:color w:val="000000"/>
+        </w:rPr>
+        <w:t>When you use a “string” instead of a number for example “/polls/a/” it leads to a “Page not found (404)”.</w:t>
+      </w:r>
+      <w:r>
+        <w:rPr>
+          <w:rFonts w:ascii="Lato" w:eastAsia="Times New Roman" w:hAnsi="Lato" w:cs="Times New Roman"/>
+          <w:b/>
+          <w:bCs/>
+          <w:noProof w:val="0"/>
+          <w:color w:val="000000"/>
+        </w:rPr>
+        <w:t xml:space="preserve"> </w:t>
+      </w:r>
+    </w:p>
+    <w:p>
+      <w:pPr>
+        <w:rPr>
+          <w:rFonts w:ascii="Lato" w:eastAsia="Times New Roman" w:hAnsi="Lato" w:cs="Times New Roman"/>
+          <w:b/>
+          <w:bCs/>
+          <w:noProof w:val="0"/>
+          <w:color w:val="000000"/>
+        </w:rPr>
+      </w:pPr>
+      <w:r>
+        <w:rPr>
+          <w:rFonts w:ascii="Lato" w:eastAsia="Times New Roman" w:hAnsi="Lato" w:cs="Times New Roman"/>
+          <w:b/>
+          <w:bCs/>
+          <w:noProof w:val="0"/>
+          <w:color w:val="000000"/>
+        </w:rPr>
+        <w:t>By changing the path from “&lt;</w:t>
+      </w:r>
+      <w:proofErr w:type="spellStart"/>
+      <w:proofErr w:type="gramStart"/>
+      <w:r>
+        <w:rPr>
+          <w:rFonts w:ascii="Lato" w:eastAsia="Times New Roman" w:hAnsi="Lato" w:cs="Times New Roman"/>
+          <w:b/>
+          <w:bCs/>
+          <w:noProof w:val="0"/>
+          <w:color w:val="000000"/>
+        </w:rPr>
+        <w:t>int:question</w:t>
+      </w:r>
+      <w:proofErr w:type="gramEnd"/>
+      <w:r>
+        <w:rPr>
+          <w:rFonts w:ascii="Lato" w:eastAsia="Times New Roman" w:hAnsi="Lato" w:cs="Times New Roman"/>
+          <w:b/>
+          <w:bCs/>
+          <w:noProof w:val="0"/>
+          <w:color w:val="000000"/>
+        </w:rPr>
+        <w:t>_id</w:t>
+      </w:r>
+      <w:proofErr w:type="spellEnd"/>
+      <w:r>
+        <w:rPr>
+          <w:rFonts w:ascii="Lato" w:eastAsia="Times New Roman" w:hAnsi="Lato" w:cs="Times New Roman"/>
+          <w:b/>
+          <w:bCs/>
+          <w:noProof w:val="0"/>
+          <w:color w:val="000000"/>
+        </w:rPr>
+        <w:t>&gt;</w:t>
+      </w:r>
+      <w:r>
+        <w:rPr>
+          <w:rFonts w:ascii="Lato" w:eastAsia="Times New Roman" w:hAnsi="Lato" w:cs="Times New Roman"/>
+          <w:b/>
+          <w:bCs/>
+          <w:noProof w:val="0"/>
+          <w:color w:val="000000"/>
+        </w:rPr>
+        <w:t>” to “&lt;</w:t>
+      </w:r>
+      <w:proofErr w:type="spellStart"/>
+      <w:r>
+        <w:rPr>
+          <w:rFonts w:ascii="Lato" w:eastAsia="Times New Roman" w:hAnsi="Lato" w:cs="Times New Roman"/>
+          <w:b/>
+          <w:bCs/>
+          <w:noProof w:val="0"/>
+          <w:color w:val="000000"/>
+        </w:rPr>
+        <w:t>str:question_id</w:t>
+      </w:r>
+      <w:proofErr w:type="spellEnd"/>
+      <w:r>
+        <w:rPr>
+          <w:rFonts w:ascii="Lato" w:eastAsia="Times New Roman" w:hAnsi="Lato" w:cs="Times New Roman"/>
+          <w:b/>
+          <w:bCs/>
+          <w:noProof w:val="0"/>
+          <w:color w:val="000000"/>
+        </w:rPr>
+        <w:t xml:space="preserve">&gt;” this would allow string elements instead of numbers. </w:t>
+      </w:r>
+    </w:p>
+    <w:p>
+      <w:pPr>
+        <w:rPr>
+          <w:rFonts w:ascii="Lato" w:eastAsia="Times New Roman" w:hAnsi="Lato" w:cs="Times New Roman"/>
+          <w:b/>
+          <w:bCs/>
+          <w:noProof w:val="0"/>
+          <w:color w:val="000000"/>
+        </w:rPr>
+      </w:pPr>
     </w:p>
     <w:p>
       <w:pPr>
@@ -442,6 +1035,15 @@
           <w:noProof w:val="0"/>
         </w:rPr>
       </w:pPr>
+    </w:p>
+    <w:p>
+      <w:pPr>
+        <w:rPr>
+          <w:rFonts w:ascii="Lato" w:eastAsia="Times New Roman" w:hAnsi="Lato" w:cs="Times New Roman"/>
+          <w:noProof w:val="0"/>
+          <w:color w:val="000000"/>
+        </w:rPr>
+      </w:pPr>
       <w:r>
         <w:rPr>
           <w:rFonts w:ascii="Lato" w:eastAsia="Times New Roman" w:hAnsi="Lato" w:cs="Times New Roman"/>
@@ -482,7 +1084,104 @@
     <w:p>
       <w:pPr>
         <w:rPr>
+          <w:rFonts w:ascii="Lato" w:eastAsia="Times New Roman" w:hAnsi="Lato" w:cs="Times New Roman"/>
+          <w:b/>
+          <w:bCs/>
+          <w:noProof w:val="0"/>
+          <w:color w:val="000000"/>
+        </w:rPr>
+      </w:pPr>
+    </w:p>
+    <w:p>
+      <w:pPr>
+        <w:rPr>
           <w:rFonts w:ascii="Times New Roman" w:eastAsia="Times New Roman" w:hAnsi="Times New Roman" w:cs="Times New Roman"/>
+          <w:b/>
+          <w:bCs/>
+          <w:noProof w:val="0"/>
+        </w:rPr>
+      </w:pPr>
+      <w:r>
+        <w:rPr>
+          <w:rFonts w:ascii="Lato" w:eastAsia="Times New Roman" w:hAnsi="Lato" w:cs="Times New Roman"/>
+          <w:b/>
+          <w:bCs/>
+          <w:noProof w:val="0"/>
+          <w:color w:val="000000"/>
+        </w:rPr>
+        <w:t xml:space="preserve">Because it defeats the whole purpose of using a template. Templates should be reusable for a variety of </w:t>
+      </w:r>
+      <w:proofErr w:type="spellStart"/>
+      <w:r>
+        <w:rPr>
+          <w:rFonts w:ascii="Lato" w:eastAsia="Times New Roman" w:hAnsi="Lato" w:cs="Times New Roman"/>
+          <w:b/>
+          <w:bCs/>
+          <w:noProof w:val="0"/>
+          <w:color w:val="000000"/>
+        </w:rPr>
+        <w:t>urls</w:t>
+      </w:r>
+      <w:proofErr w:type="spellEnd"/>
+      <w:r>
+        <w:rPr>
+          <w:rFonts w:ascii="Lato" w:eastAsia="Times New Roman" w:hAnsi="Lato" w:cs="Times New Roman"/>
+          <w:b/>
+          <w:bCs/>
+          <w:noProof w:val="0"/>
+          <w:color w:val="000000"/>
+        </w:rPr>
+        <w:t xml:space="preserve">. </w:t>
+      </w:r>
+      <w:proofErr w:type="gramStart"/>
+      <w:r>
+        <w:rPr>
+          <w:rFonts w:ascii="Lato" w:eastAsia="Times New Roman" w:hAnsi="Lato" w:cs="Times New Roman"/>
+          <w:b/>
+          <w:bCs/>
+          <w:noProof w:val="0"/>
+          <w:color w:val="000000"/>
+        </w:rPr>
+        <w:t>Also</w:t>
+      </w:r>
+      <w:proofErr w:type="gramEnd"/>
+      <w:r>
+        <w:rPr>
+          <w:rFonts w:ascii="Lato" w:eastAsia="Times New Roman" w:hAnsi="Lato" w:cs="Times New Roman"/>
+          <w:b/>
+          <w:bCs/>
+          <w:noProof w:val="0"/>
+          <w:color w:val="000000"/>
+        </w:rPr>
+        <w:t xml:space="preserve"> it makes changing </w:t>
+      </w:r>
+      <w:proofErr w:type="spellStart"/>
+      <w:r>
+        <w:rPr>
+          <w:rFonts w:ascii="Lato" w:eastAsia="Times New Roman" w:hAnsi="Lato" w:cs="Times New Roman"/>
+          <w:b/>
+          <w:bCs/>
+          <w:noProof w:val="0"/>
+          <w:color w:val="000000"/>
+        </w:rPr>
+        <w:t>urls</w:t>
+      </w:r>
+      <w:proofErr w:type="spellEnd"/>
+      <w:r>
+        <w:rPr>
+          <w:rFonts w:ascii="Lato" w:eastAsia="Times New Roman" w:hAnsi="Lato" w:cs="Times New Roman"/>
+          <w:b/>
+          <w:bCs/>
+          <w:noProof w:val="0"/>
+          <w:color w:val="000000"/>
+        </w:rPr>
+        <w:t xml:space="preserve"> much harder and makes it much easier to link to the wrong page. </w:t>
+      </w:r>
+    </w:p>
+    <w:p>
+      <w:pPr>
+        <w:rPr>
+          <w:rFonts w:ascii="Times New Roman" w:eastAsia="Times New Roman" w:hAnsi="Times New Roman" w:cs="Times New Roman"/>
           <w:noProof w:val="0"/>
         </w:rPr>
       </w:pPr>
@@ -518,38 +1217,87 @@
     <w:p>
       <w:pPr>
         <w:rPr>
-          <w:rFonts w:ascii="Times New Roman" w:eastAsia="Times New Roman" w:hAnsi="Times New Roman" w:cs="Times New Roman"/>
-          <w:noProof w:val="0"/>
-        </w:rPr>
-      </w:pPr>
-    </w:p>
-    <w:p>
-      <w:pPr>
-        <w:rPr>
-          <w:rFonts w:ascii="Times New Roman" w:eastAsia="Times New Roman" w:hAnsi="Times New Roman" w:cs="Times New Roman"/>
-          <w:noProof w:val="0"/>
-        </w:rPr>
-      </w:pPr>
-    </w:p>
-    <w:p>
-      <w:pPr>
-        <w:spacing w:before="100" w:beforeAutospacing="1" w:after="100" w:afterAutospacing="1"/>
-        <w:rPr>
-          <w:rFonts w:ascii="Lato" w:eastAsia="Times New Roman" w:hAnsi="Lato" w:cs="Times New Roman"/>
-          <w:noProof w:val="0"/>
-          <w:color w:val="000000"/>
-        </w:rPr>
-      </w:pPr>
-    </w:p>
-    <w:p>
-      <w:pPr>
-        <w:spacing w:before="100" w:beforeAutospacing="1" w:after="100" w:afterAutospacing="1"/>
-        <w:rPr>
-          <w:rFonts w:ascii="Lato" w:eastAsia="Times New Roman" w:hAnsi="Lato" w:cs="Times New Roman"/>
-          <w:noProof w:val="0"/>
-          <w:color w:val="000000"/>
-        </w:rPr>
-      </w:pPr>
+          <w:rFonts w:ascii="Lato" w:eastAsia="Times New Roman" w:hAnsi="Lato" w:cs="Times New Roman"/>
+          <w:b/>
+          <w:bCs/>
+          <w:noProof w:val="0"/>
+          <w:color w:val="000000"/>
+        </w:rPr>
+      </w:pPr>
+      <w:r>
+        <w:rPr>
+          <w:rFonts w:ascii="Lato" w:eastAsia="Times New Roman" w:hAnsi="Lato" w:cs="Times New Roman"/>
+          <w:b/>
+          <w:bCs/>
+          <w:noProof w:val="0"/>
+          <w:color w:val="000000"/>
+        </w:rPr>
+        <w:t xml:space="preserve">Generic views allow you to quickly generate a view/render an html page without going through the trouble of writing an HTML page every time. </w:t>
+      </w:r>
+    </w:p>
+    <w:p>
+      <w:pPr>
+        <w:rPr>
+          <w:rFonts w:ascii="Lato" w:eastAsia="Times New Roman" w:hAnsi="Lato" w:cs="Times New Roman"/>
+          <w:b/>
+          <w:bCs/>
+          <w:noProof w:val="0"/>
+          <w:color w:val="000000"/>
+        </w:rPr>
+      </w:pPr>
+      <w:r>
+        <w:rPr>
+          <w:rFonts w:ascii="Lato" w:eastAsia="Times New Roman" w:hAnsi="Lato" w:cs="Times New Roman"/>
+          <w:b/>
+          <w:bCs/>
+          <w:noProof w:val="0"/>
+          <w:color w:val="000000"/>
+        </w:rPr>
+        <w:t xml:space="preserve">You should use generic views when you are using the same elements/format every time on multiple pages, an example would be writing multiple ‘About </w:t>
+      </w:r>
+      <w:proofErr w:type="gramStart"/>
+      <w:r>
+        <w:rPr>
+          <w:rFonts w:ascii="Lato" w:eastAsia="Times New Roman" w:hAnsi="Lato" w:cs="Times New Roman"/>
+          <w:b/>
+          <w:bCs/>
+          <w:noProof w:val="0"/>
+          <w:color w:val="000000"/>
+        </w:rPr>
+        <w:t>pages’</w:t>
+      </w:r>
+      <w:proofErr w:type="gramEnd"/>
+      <w:r>
+        <w:rPr>
+          <w:rFonts w:ascii="Lato" w:eastAsia="Times New Roman" w:hAnsi="Lato" w:cs="Times New Roman"/>
+          <w:b/>
+          <w:bCs/>
+          <w:noProof w:val="0"/>
+          <w:color w:val="000000"/>
+        </w:rPr>
+        <w:t xml:space="preserve">. </w:t>
+      </w:r>
+    </w:p>
+    <w:p>
+      <w:pPr>
+        <w:rPr>
+          <w:rFonts w:ascii="Lato" w:eastAsia="Times New Roman" w:hAnsi="Lato" w:cs="Times New Roman"/>
+          <w:b/>
+          <w:bCs/>
+          <w:noProof w:val="0"/>
+          <w:color w:val="000000"/>
+        </w:rPr>
+      </w:pPr>
+      <w:r>
+        <w:rPr>
+          <w:rFonts w:ascii="Lato" w:eastAsia="Times New Roman" w:hAnsi="Lato" w:cs="Times New Roman"/>
+          <w:b/>
+          <w:bCs/>
+          <w:noProof w:val="0"/>
+          <w:color w:val="000000"/>
+        </w:rPr>
+        <w:t xml:space="preserve">You shouldn’t use generic views for pages with a lot of custom code or personalized pages. </w:t>
+      </w:r>
     </w:p>
     <w:p>
       <w:pPr>
@@ -561,26 +1309,6 @@
         </w:rPr>
       </w:pPr>
     </w:p>
-    <w:p>
-      <w:pPr>
-        <w:pStyle w:val="NormalWeb"/>
-        <w:rPr>
-          <w:rFonts w:ascii="Lato" w:hAnsi="Lato"/>
-          <w:color w:val="000000"/>
-        </w:rPr>
-      </w:pPr>
-    </w:p>
-    <w:p>
-      <w:pPr>
-        <w:pStyle w:val="NormalWeb"/>
-        <w:ind w:left="360"/>
-        <w:rPr>
-          <w:rFonts w:ascii="Lato" w:hAnsi="Lato"/>
-          <w:color w:val="000000"/>
-        </w:rPr>
-      </w:pPr>
-    </w:p>
-    <w:p/>
     <w:p/>
     <w:sectPr>
       <w:pgSz w:w="12240" w:h="15840"/>
@@ -1124,6 +1852,18 @@
       <w:iCs/>
     </w:rPr>
   </w:style>
+  <w:style w:type="character" w:styleId="UnresolvedMention">
+    <w:name w:val="Unresolved Mention"/>
+    <w:basedOn w:val="DefaultParagraphFont"/>
+    <w:uiPriority w:val="99"/>
+    <w:semiHidden/>
+    <w:unhideWhenUsed/>
+    <w:rsid w:val="00322EDF"/>
+    <w:rPr>
+      <w:color w:val="605E5C"/>
+      <w:shd w:val="clear" w:color="auto" w:fill="E1DFDD"/>
+    </w:rPr>
+  </w:style>
 </w:styles>
 </file>
 

</xml_diff>